<commit_message>
fin chap 12 + resume chap 12
</commit_message>
<xml_diff>
--- a/Chapitre 12 - Anna.docx
+++ b/Chapitre 12 - Anna.docx
@@ -5,6 +5,7 @@
     <w:p>
       <w:pPr>
         <w:pStyle w:val="Sansinterligne"/>
+        <w:ind w:firstLine="709"/>
         <w:jc w:val="center"/>
         <w:rPr>
           <w:rFonts w:ascii="Times New Roman" w:hAnsi="Times New Roman" w:cs="Times New Roman"/>
@@ -1869,7 +1870,193 @@
           <w:sz w:val="24"/>
           <w:szCs w:val="24"/>
         </w:rPr>
-        <w:t xml:space="preserve"> Bon, si c’était bien ça, l’avenir était plutôt sombre. Si l’ombre commençait à envahir les Iles, la vie allait sérieusement se compliquer. Il fallait trouver le moyen d’endiguer ça. Et aussi absurde que cela paraisse, elle sentait qu’elle allait devoir jouer un rôle là-dedans. Peut-être un rôle mineur, elle l’espérait. Elle n’était pas une héroïne. Son père lui racontait histoires quand elle était plus petite, avec des guerriers chevauchant des dragons, ou tuant des dragons selon le cas. Anna se souvint de légendes avec des sorciers et des sorcières, d’autres avec des princesses. Ça lui avait toujours paru faire partie du domaine bien à part de l’imaginaire. Et voilà que soudain, elle n’était plus si sûre de la frontière entre la réalité et les légendes.</w:t>
+        <w:t xml:space="preserve"> Bon, si c’était bien ça, l’avenir était plutôt sombre. Si l’ombre commençait à envahir les Iles, la vie allait sérieusement se compliquer. Il fallait trouver le moyen d’endiguer ça. Et aussi absurde que cela paraisse, elle sentait qu’elle allait devoir jouer un rôle là-dedans. Peut-être un rôle mineur, elle l’espérait. Elle n’était pas une héroïne. Son père lui racontait</w:t>
+      </w:r>
+      <w:r>
+        <w:rPr>
+          <w:rFonts w:ascii="Times New Roman" w:hAnsi="Times New Roman" w:cs="Times New Roman"/>
+          <w:sz w:val="24"/>
+          <w:szCs w:val="24"/>
+        </w:rPr>
+        <w:t xml:space="preserve"> ce genre d’</w:t>
+      </w:r>
+      <w:r>
+        <w:rPr>
+          <w:rFonts w:ascii="Times New Roman" w:hAnsi="Times New Roman" w:cs="Times New Roman"/>
+          <w:sz w:val="24"/>
+          <w:szCs w:val="24"/>
+        </w:rPr>
+        <w:t>histoires quand elle était plus petite, avec des guerriers chevauchant des dragons, ou tuant des dragons selon le cas. Anna se souvint de légendes avec des sorciers et des sorcières, d’autres avec des princesses. Ça lui avait toujours paru faire partie du domaine bien à part de l’imaginaire. Et voilà que soudain, elle n’était plus si sûre de la frontière entre la réalité et les légendes.</w:t>
+      </w:r>
+    </w:p>
+    <w:p>
+      <w:pPr>
+        <w:pStyle w:val="Sansinterligne"/>
+        <w:tabs>
+          <w:tab w:val="left" w:pos="5960"/>
+        </w:tabs>
+        <w:ind w:firstLine="708"/>
+        <w:jc w:val="both"/>
+        <w:rPr>
+          <w:rFonts w:ascii="Times New Roman" w:hAnsi="Times New Roman" w:cs="Times New Roman"/>
+          <w:sz w:val="24"/>
+          <w:szCs w:val="24"/>
+        </w:rPr>
+      </w:pPr>
+    </w:p>
+    <w:p>
+      <w:pPr>
+        <w:jc w:val="center"/>
+        <w:rPr>
+          <w:rFonts w:ascii="Times New Roman" w:hAnsi="Times New Roman" w:cs="Times New Roman"/>
+          <w:sz w:val="24"/>
+          <w:szCs w:val="24"/>
+        </w:rPr>
+      </w:pPr>
+      <w:r>
+        <w:rPr>
+          <w:rFonts w:ascii="Times New Roman" w:hAnsi="Times New Roman" w:cs="Times New Roman"/>
+          <w:sz w:val="24"/>
+          <w:szCs w:val="24"/>
+        </w:rPr>
+        <w:t>***</w:t>
+      </w:r>
+    </w:p>
+    <w:p>
+      <w:pPr>
+        <w:pStyle w:val="Sansinterligne"/>
+        <w:ind w:firstLine="708"/>
+        <w:rPr>
+          <w:rFonts w:ascii="Times New Roman" w:hAnsi="Times New Roman" w:cs="Times New Roman"/>
+          <w:sz w:val="24"/>
+          <w:szCs w:val="24"/>
+        </w:rPr>
+      </w:pPr>
+      <w:r>
+        <w:rPr>
+          <w:rFonts w:ascii="Times New Roman" w:hAnsi="Times New Roman" w:cs="Times New Roman"/>
+          <w:sz w:val="24"/>
+          <w:szCs w:val="24"/>
+        </w:rPr>
+        <w:t>Anna descendit manger quand elle en eut assez de rester allongée à se triturer le cerveau pour essayer de deviner ce qui attendait le monde.</w:t>
+      </w:r>
+      <w:r>
+        <w:rPr>
+          <w:rFonts w:ascii="Times New Roman" w:hAnsi="Times New Roman" w:cs="Times New Roman"/>
+          <w:sz w:val="24"/>
+          <w:szCs w:val="24"/>
+        </w:rPr>
+        <w:t xml:space="preserve"> Le dîner fut agréable et copieux. Cela fit du bien à la jeune femme. Même si c’était cher payé, au moins ça lui donnerait des forces pour reprendre la route le lendemain.</w:t>
+      </w:r>
+    </w:p>
+    <w:p>
+      <w:pPr>
+        <w:pStyle w:val="Sansinterligne"/>
+        <w:rPr>
+          <w:rFonts w:ascii="Times New Roman" w:hAnsi="Times New Roman" w:cs="Times New Roman"/>
+          <w:sz w:val="24"/>
+          <w:szCs w:val="24"/>
+        </w:rPr>
+      </w:pPr>
+      <w:r>
+        <w:rPr>
+          <w:rFonts w:ascii="Times New Roman" w:hAnsi="Times New Roman" w:cs="Times New Roman"/>
+          <w:sz w:val="24"/>
+          <w:szCs w:val="24"/>
+        </w:rPr>
+        <w:t>Elle n’apprit pas grand-chose à écouter les conversations des marchands, ni à les interroger. Elle acquit seulement la confirmation que le mal s’était répandu dans tout le royaume. Bon, c’était déjà une information importante, mais elle en était déjà tellement persuadée qu’elle n’eut pas l’impression d’apprendre quelque chose de nouveau.</w:t>
+      </w:r>
+      <w:r>
+        <w:rPr>
+          <w:rFonts w:ascii="Times New Roman" w:hAnsi="Times New Roman" w:cs="Times New Roman"/>
+          <w:sz w:val="24"/>
+          <w:szCs w:val="24"/>
+        </w:rPr>
+        <w:t xml:space="preserve"> D’après ce qu’elle entendit, chacun y allait de sa petite théorie. Beaucoup évoquaient un châtiment divin, et Anna avait envie de les secouer à chaque fois. Quelques étrangers évoquèrent des légendes qui ne disaient rien à la jeune femme. Mais il semblait y avoir un point commun qui était une certaine figure maléfique qui répandait l’ombre sur le monde. Tout le monde allait mourir, ou </w:t>
+      </w:r>
+      <w:r>
+        <w:rPr>
+          <w:rFonts w:ascii="Times New Roman" w:hAnsi="Times New Roman" w:cs="Times New Roman"/>
+          <w:sz w:val="24"/>
+          <w:szCs w:val="24"/>
+        </w:rPr>
+        <w:lastRenderedPageBreak/>
+        <w:t>quelque chose comme ça. Sauf si le champion de la lumière venait à bout du Mal. Dans tous les récits, Anna nota que le Mal était vu comme une entité physique, une créature de chair et d’os qui bénéficiait souvent de pouvoirs et de serviteurs démoniaques pour rép</w:t>
+      </w:r>
+      <w:r>
+        <w:rPr>
+          <w:rFonts w:ascii="Times New Roman" w:hAnsi="Times New Roman" w:cs="Times New Roman"/>
+          <w:sz w:val="24"/>
+          <w:szCs w:val="24"/>
+        </w:rPr>
+        <w:t>a</w:t>
+      </w:r>
+      <w:r>
+        <w:rPr>
+          <w:rFonts w:ascii="Times New Roman" w:hAnsi="Times New Roman" w:cs="Times New Roman"/>
+          <w:sz w:val="24"/>
+          <w:szCs w:val="24"/>
+        </w:rPr>
+        <w:t>ndre la terreur sur le monde.</w:t>
+      </w:r>
+      <w:r>
+        <w:rPr>
+          <w:rFonts w:ascii="Times New Roman" w:hAnsi="Times New Roman" w:cs="Times New Roman"/>
+          <w:sz w:val="24"/>
+          <w:szCs w:val="24"/>
+        </w:rPr>
+        <w:t xml:space="preserve"> Elle aurait plutôt vu le Mal comme une entité immatérielle, mais ce n’était pas elle qui </w:t>
+      </w:r>
+      <w:r>
+        <w:rPr>
+          <w:rFonts w:ascii="Times New Roman" w:hAnsi="Times New Roman" w:cs="Times New Roman"/>
+          <w:sz w:val="24"/>
+          <w:szCs w:val="24"/>
+        </w:rPr>
+        <w:t>inventait</w:t>
+      </w:r>
+      <w:r>
+        <w:rPr>
+          <w:rFonts w:ascii="Times New Roman" w:hAnsi="Times New Roman" w:cs="Times New Roman"/>
+          <w:sz w:val="24"/>
+          <w:szCs w:val="24"/>
+        </w:rPr>
+        <w:t xml:space="preserve"> les légendes.</w:t>
+      </w:r>
+      <w:r>
+        <w:rPr>
+          <w:rFonts w:ascii="Times New Roman" w:hAnsi="Times New Roman" w:cs="Times New Roman"/>
+          <w:sz w:val="24"/>
+          <w:szCs w:val="24"/>
+        </w:rPr>
+        <w:t xml:space="preserve"> Tant de points communs lui firent cependant penser qu’il y avait peut-être un fond de vérité là-dedans.</w:t>
+      </w:r>
+    </w:p>
+    <w:p>
+      <w:pPr>
+        <w:pStyle w:val="Sansinterligne"/>
+        <w:ind w:firstLine="708"/>
+        <w:rPr>
+          <w:rFonts w:ascii="Times New Roman" w:hAnsi="Times New Roman" w:cs="Times New Roman"/>
+          <w:sz w:val="24"/>
+          <w:szCs w:val="24"/>
+        </w:rPr>
+      </w:pPr>
+      <w:r>
+        <w:rPr>
+          <w:rFonts w:ascii="Times New Roman" w:hAnsi="Times New Roman" w:cs="Times New Roman"/>
+          <w:sz w:val="24"/>
+          <w:szCs w:val="24"/>
+        </w:rPr>
+        <w:t xml:space="preserve">Elle alla se coucher </w:t>
+      </w:r>
+      <w:r>
+        <w:rPr>
+          <w:rFonts w:ascii="Times New Roman" w:hAnsi="Times New Roman" w:cs="Times New Roman"/>
+          <w:sz w:val="24"/>
+          <w:szCs w:val="24"/>
+        </w:rPr>
+        <w:t>avec de sombres pensées plein la tête.</w:t>
       </w:r>
       <w:bookmarkStart w:id="0" w:name="_GoBack"/>
       <w:bookmarkEnd w:id="0"/>

</xml_diff>